<commit_message>
adding tests for lab7
</commit_message>
<xml_diff>
--- a/3_course/5 term/labs_da/lab_7/doc/ЛР_№7_ДА.docx
+++ b/3_course/5 term/labs_da/lab_7/doc/ЛР_№7_ДА.docx
@@ -2962,6 +2962,1069 @@
           <w:rtl w:val="0"/>
         </w:rPr>
         <w:t>1.</w:t>
+      </w:r>
+    </w:p>
+    <w:p>
+      <w:pPr>
+        <w:pStyle w:val="По умолчанию"/>
+        <w:bidi w:val="0"/>
+        <w:spacing w:before="0" w:after="200" w:line="240" w:lineRule="auto"/>
+        <w:ind w:left="0" w:right="0" w:firstLine="0"/>
+        <w:jc w:val="left"/>
+        <w:rPr>
+          <w:rFonts w:ascii="Times New Roman" w:cs="Times New Roman" w:hAnsi="Times New Roman" w:eastAsia="Times New Roman"/>
+          <w:b w:val="1"/>
+          <w:bCs w:val="1"/>
+          <w:sz w:val="28"/>
+          <w:szCs w:val="28"/>
+          <w:shd w:val="clear" w:color="auto" w:fill="ffffff"/>
+          <w:rtl w:val="0"/>
+        </w:rPr>
+      </w:pPr>
+      <w:r>
+        <w:rPr>
+          <w:rFonts w:ascii="Times New Roman" w:hAnsi="Times New Roman" w:hint="default"/>
+          <w:b w:val="1"/>
+          <w:bCs w:val="1"/>
+          <w:sz w:val="28"/>
+          <w:szCs w:val="28"/>
+          <w:shd w:val="clear" w:color="auto" w:fill="ffffff"/>
+          <w:rtl w:val="0"/>
+          <w:lang w:val="ru-RU"/>
+        </w:rPr>
+        <w:t>Тест производительности</w:t>
+      </w:r>
+    </w:p>
+    <w:p>
+      <w:pPr>
+        <w:pStyle w:val="По умолчанию"/>
+        <w:bidi w:val="0"/>
+        <w:spacing w:before="0" w:after="200" w:line="240" w:lineRule="auto"/>
+        <w:ind w:left="0" w:right="0" w:firstLine="0"/>
+        <w:jc w:val="left"/>
+        <w:rPr>
+          <w:rFonts w:ascii="Times New Roman" w:cs="Times New Roman" w:hAnsi="Times New Roman" w:eastAsia="Times New Roman"/>
+          <w:sz w:val="28"/>
+          <w:szCs w:val="28"/>
+          <w:shd w:val="clear" w:color="auto" w:fill="ffffff"/>
+          <w:rtl w:val="0"/>
+        </w:rPr>
+      </w:pPr>
+      <w:r>
+        <w:rPr>
+          <w:rFonts w:ascii="Times New Roman" w:hAnsi="Times New Roman" w:hint="default"/>
+          <w:sz w:val="28"/>
+          <w:szCs w:val="28"/>
+          <w:shd w:val="clear" w:color="auto" w:fill="ffffff"/>
+          <w:rtl w:val="0"/>
+          <w:lang w:val="ru-RU"/>
+        </w:rPr>
+        <w:t>Сложность данной программы можно разбить на несколько аспектов</w:t>
+      </w:r>
+      <w:r>
+        <w:rPr>
+          <w:rFonts w:ascii="Times New Roman" w:hAnsi="Times New Roman"/>
+          <w:sz w:val="28"/>
+          <w:szCs w:val="28"/>
+          <w:shd w:val="clear" w:color="auto" w:fill="ffffff"/>
+          <w:rtl w:val="0"/>
+        </w:rPr>
+        <w:t>:</w:t>
+      </w:r>
+    </w:p>
+    <w:p>
+      <w:pPr>
+        <w:pStyle w:val="По умолчанию"/>
+        <w:numPr>
+          <w:ilvl w:val="0"/>
+          <w:numId w:val="5"/>
+        </w:numPr>
+        <w:bidi w:val="0"/>
+        <w:spacing w:before="0" w:after="200" w:line="240" w:lineRule="auto"/>
+        <w:ind w:right="0"/>
+        <w:jc w:val="left"/>
+        <w:rPr>
+          <w:rFonts w:ascii="Times New Roman" w:hAnsi="Times New Roman" w:hint="default"/>
+          <w:sz w:val="28"/>
+          <w:szCs w:val="28"/>
+          <w:shd w:val="clear" w:color="auto" w:fill="ffffff"/>
+          <w:rtl w:val="0"/>
+          <w:lang w:val="ru-RU"/>
+        </w:rPr>
+      </w:pPr>
+      <w:r>
+        <w:rPr>
+          <w:rFonts w:ascii="Times New Roman" w:hAnsi="Times New Roman" w:hint="default"/>
+          <w:sz w:val="28"/>
+          <w:szCs w:val="28"/>
+          <w:shd w:val="clear" w:color="auto" w:fill="ffffff"/>
+          <w:rtl w:val="0"/>
+          <w:lang w:val="ru-RU"/>
+        </w:rPr>
+        <w:t xml:space="preserve">Заполнение массивов </w:t>
+      </w:r>
+      <w:r>
+        <w:rPr>
+          <w:rFonts w:ascii="Times New Roman" w:hAnsi="Times New Roman"/>
+          <w:sz w:val="28"/>
+          <w:szCs w:val="28"/>
+          <w:shd w:val="clear" w:color="auto" w:fill="ffffff"/>
+          <w:rtl w:val="0"/>
+          <w:lang w:val="en-US"/>
+        </w:rPr>
+        <w:t xml:space="preserve">cost </w:t>
+      </w:r>
+      <w:r>
+        <w:rPr>
+          <w:rFonts w:ascii="Times New Roman" w:hAnsi="Times New Roman" w:hint="default"/>
+          <w:sz w:val="28"/>
+          <w:szCs w:val="28"/>
+          <w:shd w:val="clear" w:color="auto" w:fill="ffffff"/>
+          <w:rtl w:val="0"/>
+        </w:rPr>
+        <w:t xml:space="preserve">и </w:t>
+      </w:r>
+      <w:r>
+        <w:rPr>
+          <w:rFonts w:ascii="Times New Roman" w:hAnsi="Times New Roman"/>
+          <w:sz w:val="28"/>
+          <w:szCs w:val="28"/>
+          <w:shd w:val="clear" w:color="auto" w:fill="ffffff"/>
+          <w:rtl w:val="0"/>
+          <w:lang w:val="fr-FR"/>
+        </w:rPr>
+        <w:t xml:space="preserve">prevAction </w:t>
+      </w:r>
+      <w:r>
+        <w:rPr>
+          <w:rFonts w:ascii="Times New Roman" w:hAnsi="Times New Roman" w:hint="default"/>
+          <w:sz w:val="28"/>
+          <w:szCs w:val="28"/>
+          <w:shd w:val="clear" w:color="auto" w:fill="ffffff"/>
+          <w:rtl w:val="0"/>
+        </w:rPr>
+        <w:t xml:space="preserve">происходит в цикле </w:t>
+      </w:r>
+      <w:r>
+        <w:rPr>
+          <w:rFonts w:ascii="Times New Roman" w:hAnsi="Times New Roman"/>
+          <w:sz w:val="28"/>
+          <w:szCs w:val="28"/>
+          <w:shd w:val="clear" w:color="auto" w:fill="ffffff"/>
+          <w:rtl w:val="0"/>
+          <w:lang w:val="da-DK"/>
+        </w:rPr>
+        <w:t xml:space="preserve">for, </w:t>
+      </w:r>
+      <w:r>
+        <w:rPr>
+          <w:rFonts w:ascii="Times New Roman" w:hAnsi="Times New Roman" w:hint="default"/>
+          <w:sz w:val="28"/>
+          <w:szCs w:val="28"/>
+          <w:shd w:val="clear" w:color="auto" w:fill="ffffff"/>
+          <w:rtl w:val="0"/>
+          <w:lang w:val="ru-RU"/>
+        </w:rPr>
+        <w:t xml:space="preserve">который выполняется </w:t>
+      </w:r>
+      <w:r>
+        <w:rPr>
+          <w:rFonts w:ascii="Times New Roman" w:hAnsi="Times New Roman"/>
+          <w:sz w:val="28"/>
+          <w:szCs w:val="28"/>
+          <w:shd w:val="clear" w:color="auto" w:fill="ffffff"/>
+          <w:rtl w:val="0"/>
+          <w:lang w:val="ru-RU"/>
+        </w:rPr>
+        <w:t xml:space="preserve">n-1 </w:t>
+      </w:r>
+      <w:r>
+        <w:rPr>
+          <w:rFonts w:ascii="Times New Roman" w:hAnsi="Times New Roman" w:hint="default"/>
+          <w:sz w:val="28"/>
+          <w:szCs w:val="28"/>
+          <w:shd w:val="clear" w:color="auto" w:fill="ffffff"/>
+          <w:rtl w:val="0"/>
+        </w:rPr>
+        <w:t xml:space="preserve">раз </w:t>
+      </w:r>
+      <w:r>
+        <w:rPr>
+          <w:rFonts w:ascii="Times New Roman" w:hAnsi="Times New Roman"/>
+          <w:sz w:val="28"/>
+          <w:szCs w:val="28"/>
+          <w:shd w:val="clear" w:color="auto" w:fill="ffffff"/>
+          <w:rtl w:val="0"/>
+        </w:rPr>
+        <w:t>(</w:t>
+      </w:r>
+      <w:r>
+        <w:rPr>
+          <w:rFonts w:ascii="Times New Roman" w:hAnsi="Times New Roman" w:hint="default"/>
+          <w:sz w:val="28"/>
+          <w:szCs w:val="28"/>
+          <w:shd w:val="clear" w:color="auto" w:fill="ffffff"/>
+          <w:rtl w:val="0"/>
+        </w:rPr>
+        <w:t xml:space="preserve">от </w:t>
+      </w:r>
+      <w:r>
+        <w:rPr>
+          <w:rFonts w:ascii="Times New Roman" w:hAnsi="Times New Roman"/>
+          <w:sz w:val="28"/>
+          <w:szCs w:val="28"/>
+          <w:shd w:val="clear" w:color="auto" w:fill="ffffff"/>
+          <w:rtl w:val="0"/>
+        </w:rPr>
+        <w:t xml:space="preserve">2 </w:t>
+      </w:r>
+      <w:r>
+        <w:rPr>
+          <w:rFonts w:ascii="Times New Roman" w:hAnsi="Times New Roman" w:hint="default"/>
+          <w:sz w:val="28"/>
+          <w:szCs w:val="28"/>
+          <w:shd w:val="clear" w:color="auto" w:fill="ffffff"/>
+          <w:rtl w:val="0"/>
+        </w:rPr>
+        <w:t xml:space="preserve">до </w:t>
+      </w:r>
+      <w:r>
+        <w:rPr>
+          <w:rFonts w:ascii="Times New Roman" w:hAnsi="Times New Roman"/>
+          <w:sz w:val="28"/>
+          <w:szCs w:val="28"/>
+          <w:shd w:val="clear" w:color="auto" w:fill="ffffff"/>
+          <w:rtl w:val="0"/>
+        </w:rPr>
+        <w:t xml:space="preserve">n), </w:t>
+      </w:r>
+      <w:r>
+        <w:rPr>
+          <w:rFonts w:ascii="Times New Roman" w:hAnsi="Times New Roman" w:hint="default"/>
+          <w:sz w:val="28"/>
+          <w:szCs w:val="28"/>
+          <w:shd w:val="clear" w:color="auto" w:fill="ffffff"/>
+          <w:rtl w:val="0"/>
+          <w:lang w:val="ru-RU"/>
+        </w:rPr>
+        <w:t xml:space="preserve">где </w:t>
+      </w:r>
+      <w:r>
+        <w:rPr>
+          <w:rFonts w:ascii="Times New Roman" w:hAnsi="Times New Roman"/>
+          <w:sz w:val="28"/>
+          <w:szCs w:val="28"/>
+          <w:shd w:val="clear" w:color="auto" w:fill="ffffff"/>
+          <w:rtl w:val="0"/>
+          <w:lang w:val="de-DE"/>
+        </w:rPr>
+        <w:t xml:space="preserve">n - </w:t>
+      </w:r>
+      <w:r>
+        <w:rPr>
+          <w:rFonts w:ascii="Times New Roman" w:hAnsi="Times New Roman" w:hint="default"/>
+          <w:sz w:val="28"/>
+          <w:szCs w:val="28"/>
+          <w:shd w:val="clear" w:color="auto" w:fill="ffffff"/>
+          <w:rtl w:val="0"/>
+          <w:lang w:val="ru-RU"/>
+        </w:rPr>
+        <w:t>входное число</w:t>
+      </w:r>
+      <w:r>
+        <w:rPr>
+          <w:rFonts w:ascii="Times New Roman" w:hAnsi="Times New Roman"/>
+          <w:sz w:val="28"/>
+          <w:szCs w:val="28"/>
+          <w:shd w:val="clear" w:color="auto" w:fill="ffffff"/>
+          <w:rtl w:val="0"/>
+        </w:rPr>
+        <w:t xml:space="preserve">. </w:t>
+      </w:r>
+      <w:r>
+        <w:rPr>
+          <w:rFonts w:ascii="Times New Roman" w:hAnsi="Times New Roman" w:hint="default"/>
+          <w:sz w:val="28"/>
+          <w:szCs w:val="28"/>
+          <w:shd w:val="clear" w:color="auto" w:fill="ffffff"/>
+          <w:rtl w:val="0"/>
+          <w:lang w:val="ru-RU"/>
+        </w:rPr>
+        <w:t xml:space="preserve">Это дает сложность </w:t>
+      </w:r>
+      <w:r>
+        <w:rPr>
+          <w:rFonts w:ascii="Times New Roman" w:hAnsi="Times New Roman"/>
+          <w:sz w:val="28"/>
+          <w:szCs w:val="28"/>
+          <w:shd w:val="clear" w:color="auto" w:fill="ffffff"/>
+          <w:rtl w:val="0"/>
+        </w:rPr>
+        <w:t>O(n).</w:t>
+      </w:r>
+    </w:p>
+    <w:p>
+      <w:pPr>
+        <w:pStyle w:val="По умолчанию"/>
+        <w:numPr>
+          <w:ilvl w:val="0"/>
+          <w:numId w:val="4"/>
+        </w:numPr>
+        <w:bidi w:val="0"/>
+        <w:spacing w:before="0" w:after="200" w:line="240" w:lineRule="auto"/>
+        <w:ind w:right="0"/>
+        <w:jc w:val="left"/>
+        <w:rPr>
+          <w:rFonts w:ascii="Times New Roman" w:hAnsi="Times New Roman" w:hint="default"/>
+          <w:sz w:val="28"/>
+          <w:szCs w:val="28"/>
+          <w:shd w:val="clear" w:color="auto" w:fill="ffffff"/>
+          <w:rtl w:val="0"/>
+          <w:lang w:val="ru-RU"/>
+        </w:rPr>
+      </w:pPr>
+      <w:r>
+        <w:rPr>
+          <w:rFonts w:ascii="Times New Roman" w:hAnsi="Times New Roman" w:hint="default"/>
+          <w:sz w:val="28"/>
+          <w:szCs w:val="28"/>
+          <w:shd w:val="clear" w:color="auto" w:fill="ffffff"/>
+          <w:rtl w:val="0"/>
+          <w:lang w:val="ru-RU"/>
+        </w:rPr>
+        <w:t>Восстановление последовательности действий также происходит в цикле</w:t>
+      </w:r>
+      <w:r>
+        <w:rPr>
+          <w:rFonts w:ascii="Times New Roman" w:hAnsi="Times New Roman"/>
+          <w:sz w:val="28"/>
+          <w:szCs w:val="28"/>
+          <w:shd w:val="clear" w:color="auto" w:fill="ffffff"/>
+          <w:rtl w:val="0"/>
+        </w:rPr>
+        <w:t xml:space="preserve">, </w:t>
+      </w:r>
+      <w:r>
+        <w:rPr>
+          <w:rFonts w:ascii="Times New Roman" w:hAnsi="Times New Roman" w:hint="default"/>
+          <w:sz w:val="28"/>
+          <w:szCs w:val="28"/>
+          <w:shd w:val="clear" w:color="auto" w:fill="ffffff"/>
+          <w:rtl w:val="0"/>
+          <w:lang w:val="ru-RU"/>
+        </w:rPr>
+        <w:t xml:space="preserve">который выполняется не более </w:t>
+      </w:r>
+      <w:r>
+        <w:rPr>
+          <w:rFonts w:ascii="Times New Roman" w:hAnsi="Times New Roman"/>
+          <w:sz w:val="28"/>
+          <w:szCs w:val="28"/>
+          <w:shd w:val="clear" w:color="auto" w:fill="ffffff"/>
+          <w:rtl w:val="0"/>
+        </w:rPr>
+        <w:t xml:space="preserve">n </w:t>
+      </w:r>
+      <w:r>
+        <w:rPr>
+          <w:rFonts w:ascii="Times New Roman" w:hAnsi="Times New Roman" w:hint="default"/>
+          <w:sz w:val="28"/>
+          <w:szCs w:val="28"/>
+          <w:shd w:val="clear" w:color="auto" w:fill="ffffff"/>
+          <w:rtl w:val="0"/>
+        </w:rPr>
+        <w:t xml:space="preserve">раз </w:t>
+      </w:r>
+      <w:r>
+        <w:rPr>
+          <w:rFonts w:ascii="Times New Roman" w:hAnsi="Times New Roman"/>
+          <w:sz w:val="28"/>
+          <w:szCs w:val="28"/>
+          <w:shd w:val="clear" w:color="auto" w:fill="ffffff"/>
+          <w:rtl w:val="0"/>
+        </w:rPr>
+        <w:t>(</w:t>
+      </w:r>
+      <w:r>
+        <w:rPr>
+          <w:rFonts w:ascii="Times New Roman" w:hAnsi="Times New Roman" w:hint="default"/>
+          <w:sz w:val="28"/>
+          <w:szCs w:val="28"/>
+          <w:shd w:val="clear" w:color="auto" w:fill="ffffff"/>
+          <w:rtl w:val="0"/>
+          <w:lang w:val="ru-RU"/>
+        </w:rPr>
+        <w:t xml:space="preserve">поскольку мы начинаем с </w:t>
+      </w:r>
+      <w:r>
+        <w:rPr>
+          <w:rFonts w:ascii="Times New Roman" w:hAnsi="Times New Roman"/>
+          <w:sz w:val="28"/>
+          <w:szCs w:val="28"/>
+          <w:shd w:val="clear" w:color="auto" w:fill="ffffff"/>
+          <w:rtl w:val="0"/>
+        </w:rPr>
+        <w:t xml:space="preserve">n </w:t>
+      </w:r>
+      <w:r>
+        <w:rPr>
+          <w:rFonts w:ascii="Times New Roman" w:hAnsi="Times New Roman" w:hint="default"/>
+          <w:sz w:val="28"/>
+          <w:szCs w:val="28"/>
+          <w:shd w:val="clear" w:color="auto" w:fill="ffffff"/>
+          <w:rtl w:val="0"/>
+          <w:lang w:val="ru-RU"/>
+        </w:rPr>
+        <w:t xml:space="preserve">и двигаемся к </w:t>
+      </w:r>
+      <w:r>
+        <w:rPr>
+          <w:rFonts w:ascii="Times New Roman" w:hAnsi="Times New Roman"/>
+          <w:sz w:val="28"/>
+          <w:szCs w:val="28"/>
+          <w:shd w:val="clear" w:color="auto" w:fill="ffffff"/>
+          <w:rtl w:val="0"/>
+        </w:rPr>
+        <w:t xml:space="preserve">1). </w:t>
+      </w:r>
+      <w:r>
+        <w:rPr>
+          <w:rFonts w:ascii="Times New Roman" w:hAnsi="Times New Roman" w:hint="default"/>
+          <w:sz w:val="28"/>
+          <w:szCs w:val="28"/>
+          <w:shd w:val="clear" w:color="auto" w:fill="ffffff"/>
+          <w:rtl w:val="0"/>
+          <w:lang w:val="ru-RU"/>
+        </w:rPr>
+        <w:t xml:space="preserve">Это также дает сложность </w:t>
+      </w:r>
+      <w:r>
+        <w:rPr>
+          <w:rFonts w:ascii="Times New Roman" w:hAnsi="Times New Roman"/>
+          <w:sz w:val="28"/>
+          <w:szCs w:val="28"/>
+          <w:shd w:val="clear" w:color="auto" w:fill="ffffff"/>
+          <w:rtl w:val="0"/>
+        </w:rPr>
+        <w:t>O(n).</w:t>
+      </w:r>
+    </w:p>
+    <w:p>
+      <w:pPr>
+        <w:pStyle w:val="По умолчанию"/>
+        <w:numPr>
+          <w:ilvl w:val="0"/>
+          <w:numId w:val="4"/>
+        </w:numPr>
+        <w:bidi w:val="0"/>
+        <w:spacing w:before="0" w:after="200" w:line="240" w:lineRule="auto"/>
+        <w:ind w:right="0"/>
+        <w:jc w:val="left"/>
+        <w:rPr>
+          <w:rFonts w:ascii="Times New Roman" w:hAnsi="Times New Roman" w:hint="default"/>
+          <w:sz w:val="28"/>
+          <w:szCs w:val="28"/>
+          <w:shd w:val="clear" w:color="auto" w:fill="ffffff"/>
+          <w:rtl w:val="0"/>
+          <w:lang w:val="ru-RU"/>
+        </w:rPr>
+      </w:pPr>
+      <w:r>
+        <w:rPr>
+          <w:rFonts w:ascii="Times New Roman" w:hAnsi="Times New Roman" w:hint="default"/>
+          <w:sz w:val="28"/>
+          <w:szCs w:val="28"/>
+          <w:shd w:val="clear" w:color="auto" w:fill="ffffff"/>
+          <w:rtl w:val="0"/>
+          <w:lang w:val="ru-RU"/>
+        </w:rPr>
+        <w:t xml:space="preserve">Вывод последовательности действий также занимает </w:t>
+      </w:r>
+      <w:r>
+        <w:rPr>
+          <w:rFonts w:ascii="Times New Roman" w:hAnsi="Times New Roman"/>
+          <w:sz w:val="28"/>
+          <w:szCs w:val="28"/>
+          <w:shd w:val="clear" w:color="auto" w:fill="ffffff"/>
+          <w:rtl w:val="0"/>
+        </w:rPr>
+        <w:t xml:space="preserve">O(n) </w:t>
+      </w:r>
+      <w:r>
+        <w:rPr>
+          <w:rFonts w:ascii="Times New Roman" w:hAnsi="Times New Roman" w:hint="default"/>
+          <w:sz w:val="28"/>
+          <w:szCs w:val="28"/>
+          <w:shd w:val="clear" w:color="auto" w:fill="ffffff"/>
+          <w:rtl w:val="0"/>
+        </w:rPr>
+        <w:t>операций</w:t>
+      </w:r>
+      <w:r>
+        <w:rPr>
+          <w:rFonts w:ascii="Times New Roman" w:hAnsi="Times New Roman"/>
+          <w:sz w:val="28"/>
+          <w:szCs w:val="28"/>
+          <w:shd w:val="clear" w:color="auto" w:fill="ffffff"/>
+          <w:rtl w:val="0"/>
+        </w:rPr>
+        <w:t xml:space="preserve">, </w:t>
+      </w:r>
+      <w:r>
+        <w:rPr>
+          <w:rFonts w:ascii="Times New Roman" w:hAnsi="Times New Roman" w:hint="default"/>
+          <w:sz w:val="28"/>
+          <w:szCs w:val="28"/>
+          <w:shd w:val="clear" w:color="auto" w:fill="ffffff"/>
+          <w:rtl w:val="0"/>
+          <w:lang w:val="ru-RU"/>
+        </w:rPr>
+        <w:t>так как мы выводим последовательность действий в обратном порядке</w:t>
+      </w:r>
+      <w:r>
+        <w:rPr>
+          <w:rFonts w:ascii="Times New Roman" w:hAnsi="Times New Roman"/>
+          <w:sz w:val="28"/>
+          <w:szCs w:val="28"/>
+          <w:shd w:val="clear" w:color="auto" w:fill="ffffff"/>
+          <w:rtl w:val="0"/>
+        </w:rPr>
+        <w:t>.</w:t>
+      </w:r>
+    </w:p>
+    <w:p>
+      <w:pPr>
+        <w:pStyle w:val="По умолчанию"/>
+        <w:bidi w:val="0"/>
+        <w:spacing w:before="0" w:after="200" w:line="240" w:lineRule="auto"/>
+        <w:ind w:left="0" w:right="0" w:firstLine="0"/>
+        <w:jc w:val="left"/>
+        <w:rPr>
+          <w:rFonts w:ascii="Times New Roman" w:cs="Times New Roman" w:hAnsi="Times New Roman" w:eastAsia="Times New Roman"/>
+          <w:sz w:val="28"/>
+          <w:szCs w:val="28"/>
+          <w:shd w:val="clear" w:color="auto" w:fill="ffffff"/>
+          <w:rtl w:val="0"/>
+        </w:rPr>
+      </w:pPr>
+    </w:p>
+    <w:p>
+      <w:pPr>
+        <w:pStyle w:val="По умолчанию"/>
+        <w:bidi w:val="0"/>
+        <w:spacing w:before="0" w:after="200" w:line="240" w:lineRule="auto"/>
+        <w:ind w:left="0" w:right="0" w:firstLine="0"/>
+        <w:jc w:val="left"/>
+        <w:rPr>
+          <w:rFonts w:ascii="Times New Roman" w:cs="Times New Roman" w:hAnsi="Times New Roman" w:eastAsia="Times New Roman"/>
+          <w:sz w:val="28"/>
+          <w:szCs w:val="28"/>
+          <w:shd w:val="clear" w:color="auto" w:fill="ffffff"/>
+          <w:rtl w:val="0"/>
+        </w:rPr>
+      </w:pPr>
+      <w:r>
+        <w:rPr>
+          <w:rFonts w:ascii="Times New Roman" w:hAnsi="Times New Roman" w:hint="default"/>
+          <w:sz w:val="28"/>
+          <w:szCs w:val="28"/>
+          <w:shd w:val="clear" w:color="auto" w:fill="ffffff"/>
+          <w:rtl w:val="0"/>
+          <w:lang w:val="ru-RU"/>
+        </w:rPr>
+        <w:t>Таким образом</w:t>
+      </w:r>
+      <w:r>
+        <w:rPr>
+          <w:rFonts w:ascii="Times New Roman" w:hAnsi="Times New Roman"/>
+          <w:sz w:val="28"/>
+          <w:szCs w:val="28"/>
+          <w:shd w:val="clear" w:color="auto" w:fill="ffffff"/>
+          <w:rtl w:val="0"/>
+        </w:rPr>
+        <w:t xml:space="preserve">, </w:t>
+      </w:r>
+      <w:r>
+        <w:rPr>
+          <w:rFonts w:ascii="Times New Roman" w:hAnsi="Times New Roman" w:hint="default"/>
+          <w:sz w:val="28"/>
+          <w:szCs w:val="28"/>
+          <w:shd w:val="clear" w:color="auto" w:fill="ffffff"/>
+          <w:rtl w:val="0"/>
+          <w:lang w:val="ru-RU"/>
+        </w:rPr>
+        <w:t xml:space="preserve">общая сложность программы составляет </w:t>
+      </w:r>
+      <w:r>
+        <w:rPr>
+          <w:rFonts w:ascii="Times New Roman" w:hAnsi="Times New Roman"/>
+          <w:sz w:val="28"/>
+          <w:szCs w:val="28"/>
+          <w:shd w:val="clear" w:color="auto" w:fill="ffffff"/>
+          <w:rtl w:val="0"/>
+        </w:rPr>
+        <w:t xml:space="preserve">O(n), </w:t>
+      </w:r>
+      <w:r>
+        <w:rPr>
+          <w:rFonts w:ascii="Times New Roman" w:hAnsi="Times New Roman" w:hint="default"/>
+          <w:sz w:val="28"/>
+          <w:szCs w:val="28"/>
+          <w:shd w:val="clear" w:color="auto" w:fill="ffffff"/>
+          <w:rtl w:val="0"/>
+          <w:lang w:val="ru-RU"/>
+        </w:rPr>
+        <w:t xml:space="preserve">где </w:t>
+      </w:r>
+      <w:r>
+        <w:rPr>
+          <w:rFonts w:ascii="Times New Roman" w:hAnsi="Times New Roman"/>
+          <w:sz w:val="28"/>
+          <w:szCs w:val="28"/>
+          <w:shd w:val="clear" w:color="auto" w:fill="ffffff"/>
+          <w:rtl w:val="0"/>
+          <w:lang w:val="de-DE"/>
+        </w:rPr>
+        <w:t xml:space="preserve">n - </w:t>
+      </w:r>
+      <w:r>
+        <w:rPr>
+          <w:rFonts w:ascii="Times New Roman" w:hAnsi="Times New Roman" w:hint="default"/>
+          <w:sz w:val="28"/>
+          <w:szCs w:val="28"/>
+          <w:shd w:val="clear" w:color="auto" w:fill="ffffff"/>
+          <w:rtl w:val="0"/>
+          <w:lang w:val="ru-RU"/>
+        </w:rPr>
+        <w:t>входное число</w:t>
+      </w:r>
+      <w:r>
+        <w:rPr>
+          <w:rFonts w:ascii="Times New Roman" w:hAnsi="Times New Roman"/>
+          <w:sz w:val="28"/>
+          <w:szCs w:val="28"/>
+          <w:shd w:val="clear" w:color="auto" w:fill="ffffff"/>
+          <w:rtl w:val="0"/>
+        </w:rPr>
+        <w:t xml:space="preserve">. </w:t>
+      </w:r>
+      <w:r>
+        <w:rPr>
+          <w:rFonts w:ascii="Times New Roman" w:hAnsi="Times New Roman" w:hint="default"/>
+          <w:sz w:val="28"/>
+          <w:szCs w:val="28"/>
+          <w:shd w:val="clear" w:color="auto" w:fill="ffffff"/>
+          <w:rtl w:val="0"/>
+          <w:lang w:val="ru-RU"/>
+        </w:rPr>
+        <w:t>В данном случае</w:t>
+      </w:r>
+      <w:r>
+        <w:rPr>
+          <w:rFonts w:ascii="Times New Roman" w:hAnsi="Times New Roman"/>
+          <w:sz w:val="28"/>
+          <w:szCs w:val="28"/>
+          <w:shd w:val="clear" w:color="auto" w:fill="ffffff"/>
+          <w:rtl w:val="0"/>
+        </w:rPr>
+        <w:t xml:space="preserve">, </w:t>
+      </w:r>
+      <w:r>
+        <w:rPr>
+          <w:rFonts w:ascii="Times New Roman" w:hAnsi="Times New Roman" w:hint="default"/>
+          <w:sz w:val="28"/>
+          <w:szCs w:val="28"/>
+          <w:shd w:val="clear" w:color="auto" w:fill="ffffff"/>
+          <w:rtl w:val="0"/>
+          <w:lang w:val="ru-RU"/>
+        </w:rPr>
+        <w:t xml:space="preserve">это линейная сложность относительно </w:t>
+      </w:r>
+      <w:r>
+        <w:rPr>
+          <w:rFonts w:ascii="Times New Roman" w:hAnsi="Times New Roman"/>
+          <w:sz w:val="28"/>
+          <w:szCs w:val="28"/>
+          <w:shd w:val="clear" w:color="auto" w:fill="ffffff"/>
+          <w:rtl w:val="0"/>
+        </w:rPr>
+        <w:t xml:space="preserve">n, </w:t>
+      </w:r>
+      <w:r>
+        <w:rPr>
+          <w:rFonts w:ascii="Times New Roman" w:hAnsi="Times New Roman" w:hint="default"/>
+          <w:sz w:val="28"/>
+          <w:szCs w:val="28"/>
+          <w:shd w:val="clear" w:color="auto" w:fill="ffffff"/>
+          <w:rtl w:val="0"/>
+          <w:lang w:val="ru-RU"/>
+        </w:rPr>
+        <w:t>что означает</w:t>
+      </w:r>
+      <w:r>
+        <w:rPr>
+          <w:rFonts w:ascii="Times New Roman" w:hAnsi="Times New Roman"/>
+          <w:sz w:val="28"/>
+          <w:szCs w:val="28"/>
+          <w:shd w:val="clear" w:color="auto" w:fill="ffffff"/>
+          <w:rtl w:val="0"/>
+        </w:rPr>
+        <w:t xml:space="preserve">, </w:t>
+      </w:r>
+      <w:r>
+        <w:rPr>
+          <w:rFonts w:ascii="Times New Roman" w:hAnsi="Times New Roman" w:hint="default"/>
+          <w:sz w:val="28"/>
+          <w:szCs w:val="28"/>
+          <w:shd w:val="clear" w:color="auto" w:fill="ffffff"/>
+          <w:rtl w:val="0"/>
+          <w:lang w:val="ru-RU"/>
+        </w:rPr>
+        <w:t>что время выполнения программы будет линейно зависеть от размера входных данных</w:t>
+      </w:r>
+      <w:r>
+        <w:rPr>
+          <w:rFonts w:ascii="Times New Roman" w:hAnsi="Times New Roman"/>
+          <w:sz w:val="28"/>
+          <w:szCs w:val="28"/>
+          <w:shd w:val="clear" w:color="auto" w:fill="ffffff"/>
+          <w:rtl w:val="0"/>
+        </w:rPr>
+        <w:t>.</w:t>
+      </w:r>
+    </w:p>
+    <w:p>
+      <w:pPr>
+        <w:pStyle w:val="По умолчанию"/>
+        <w:bidi w:val="0"/>
+        <w:spacing w:before="0" w:after="200" w:line="240" w:lineRule="auto"/>
+        <w:ind w:left="0" w:right="0" w:firstLine="0"/>
+        <w:jc w:val="left"/>
+        <w:rPr>
+          <w:rFonts w:ascii="Times New Roman" w:cs="Times New Roman" w:hAnsi="Times New Roman" w:eastAsia="Times New Roman"/>
+          <w:sz w:val="28"/>
+          <w:szCs w:val="28"/>
+          <w:shd w:val="clear" w:color="auto" w:fill="ffffff"/>
+          <w:rtl w:val="0"/>
+        </w:rPr>
+      </w:pPr>
+      <w:r>
+        <w:rPr>
+          <w:rFonts w:ascii="Times New Roman" w:hAnsi="Times New Roman" w:hint="default"/>
+          <w:sz w:val="28"/>
+          <w:szCs w:val="28"/>
+          <w:shd w:val="clear" w:color="auto" w:fill="ffffff"/>
+          <w:rtl w:val="0"/>
+          <w:lang w:val="ru-RU"/>
+        </w:rPr>
+        <w:t>Для проверки времени ее работы я написал несколько входных тестов</w:t>
+      </w:r>
+      <w:r>
+        <w:rPr>
+          <w:rFonts w:ascii="Times New Roman" w:hAnsi="Times New Roman"/>
+          <w:sz w:val="28"/>
+          <w:szCs w:val="28"/>
+          <w:shd w:val="clear" w:color="auto" w:fill="ffffff"/>
+          <w:rtl w:val="0"/>
+          <w:lang w:val="ru-RU"/>
+        </w:rPr>
+        <w:t xml:space="preserve">, </w:t>
+      </w:r>
+      <w:r>
+        <w:rPr>
+          <w:rFonts w:ascii="Times New Roman" w:hAnsi="Times New Roman" w:hint="default"/>
+          <w:sz w:val="28"/>
+          <w:szCs w:val="28"/>
+          <w:shd w:val="clear" w:color="auto" w:fill="ffffff"/>
+          <w:rtl w:val="0"/>
+          <w:lang w:val="ru-RU"/>
+        </w:rPr>
+        <w:t>а также немного изменил код</w:t>
+      </w:r>
+      <w:r>
+        <w:rPr>
+          <w:rFonts w:ascii="Times New Roman" w:hAnsi="Times New Roman"/>
+          <w:sz w:val="28"/>
+          <w:szCs w:val="28"/>
+          <w:shd w:val="clear" w:color="auto" w:fill="ffffff"/>
+          <w:rtl w:val="0"/>
+          <w:lang w:val="ru-RU"/>
+        </w:rPr>
+        <w:t xml:space="preserve">, </w:t>
+      </w:r>
+      <w:r>
+        <w:rPr>
+          <w:rFonts w:ascii="Times New Roman" w:hAnsi="Times New Roman" w:hint="default"/>
+          <w:sz w:val="28"/>
+          <w:szCs w:val="28"/>
+          <w:shd w:val="clear" w:color="auto" w:fill="ffffff"/>
+          <w:rtl w:val="0"/>
+          <w:lang w:val="ru-RU"/>
+        </w:rPr>
+        <w:t>для считывание информации из файла</w:t>
+      </w:r>
+      <w:r>
+        <w:rPr>
+          <w:rFonts w:ascii="Times New Roman" w:hAnsi="Times New Roman"/>
+          <w:sz w:val="28"/>
+          <w:szCs w:val="28"/>
+          <w:shd w:val="clear" w:color="auto" w:fill="ffffff"/>
+          <w:rtl w:val="0"/>
+          <w:lang w:val="ru-RU"/>
+        </w:rPr>
+        <w:t xml:space="preserve">. </w:t>
+      </w:r>
+      <w:r>
+        <w:rPr>
+          <w:rFonts w:ascii="Times New Roman" w:hAnsi="Times New Roman" w:hint="default"/>
+          <w:sz w:val="28"/>
+          <w:szCs w:val="28"/>
+          <w:shd w:val="clear" w:color="auto" w:fill="ffffff"/>
+          <w:rtl w:val="0"/>
+          <w:lang w:val="ru-RU"/>
+        </w:rPr>
+        <w:t xml:space="preserve">Запись времени работы производится в отдельный файл </w:t>
+      </w:r>
+      <w:r>
+        <w:rPr>
+          <w:rFonts w:ascii="Times New Roman" w:hAnsi="Times New Roman"/>
+          <w:sz w:val="28"/>
+          <w:szCs w:val="28"/>
+          <w:shd w:val="clear" w:color="auto" w:fill="ffffff"/>
+          <w:rtl w:val="0"/>
+          <w:lang w:val="en-US"/>
+        </w:rPr>
+        <w:t>output.txt</w:t>
+      </w:r>
+      <w:r>
+        <w:rPr>
+          <w:rFonts w:ascii="Times New Roman" w:hAnsi="Times New Roman"/>
+          <w:sz w:val="28"/>
+          <w:szCs w:val="28"/>
+          <w:shd w:val="clear" w:color="auto" w:fill="ffffff"/>
+          <w:rtl w:val="0"/>
+          <w:lang w:val="ru-RU"/>
+        </w:rPr>
+        <w:t>.</w:t>
+      </w:r>
+      <w:r>
+        <w:rPr>
+          <w:rFonts w:ascii="Times New Roman" w:cs="Times New Roman" w:hAnsi="Times New Roman" w:eastAsia="Times New Roman"/>
+          <w:sz w:val="28"/>
+          <w:szCs w:val="28"/>
+          <w:shd w:val="clear" w:color="auto" w:fill="ffffff"/>
+          <w:rtl w:val="0"/>
+        </w:rPr>
+        <w:drawing xmlns:a="http://schemas.openxmlformats.org/drawingml/2006/main">
+          <wp:anchor distT="152400" distB="152400" distL="152400" distR="152400" simplePos="0" relativeHeight="251659264" behindDoc="0" locked="0" layoutInCell="1" allowOverlap="1">
+            <wp:simplePos x="0" y="0"/>
+            <wp:positionH relativeFrom="margin">
+              <wp:posOffset>-6350</wp:posOffset>
+            </wp:positionH>
+            <wp:positionV relativeFrom="line">
+              <wp:posOffset>330200</wp:posOffset>
+            </wp:positionV>
+            <wp:extent cx="6120057" cy="3672034"/>
+            <wp:effectExtent l="0" t="0" r="0" b="0"/>
+            <wp:wrapThrough wrapText="bothSides" distL="152400" distR="152400">
+              <wp:wrapPolygon edited="1">
+                <wp:start x="0" y="0"/>
+                <wp:lineTo x="21600" y="0"/>
+                <wp:lineTo x="21600" y="21600"/>
+                <wp:lineTo x="0" y="21600"/>
+                <wp:lineTo x="0" y="0"/>
+              </wp:wrapPolygon>
+            </wp:wrapThrough>
+            <wp:docPr id="1073741825" name="officeArt object" descr="Figure_1.png"/>
+            <wp:cNvGraphicFramePr/>
+            <a:graphic xmlns:a="http://schemas.openxmlformats.org/drawingml/2006/main">
+              <a:graphicData uri="http://schemas.openxmlformats.org/drawingml/2006/picture">
+                <pic:pic xmlns:pic="http://schemas.openxmlformats.org/drawingml/2006/picture">
+                  <pic:nvPicPr>
+                    <pic:cNvPr id="1073741825" name="Figure_1.png" descr="Figure_1.png"/>
+                    <pic:cNvPicPr>
+                      <a:picLocks noChangeAspect="1"/>
+                    </pic:cNvPicPr>
+                  </pic:nvPicPr>
+                  <pic:blipFill>
+                    <a:blip r:embed="rId6">
+                      <a:extLst/>
+                    </a:blip>
+                    <a:stretch>
+                      <a:fillRect/>
+                    </a:stretch>
+                  </pic:blipFill>
+                  <pic:spPr>
+                    <a:xfrm>
+                      <a:off x="0" y="0"/>
+                      <a:ext cx="6120057" cy="3672034"/>
+                    </a:xfrm>
+                    <a:prstGeom prst="rect">
+                      <a:avLst/>
+                    </a:prstGeom>
+                    <a:ln w="12700" cap="flat">
+                      <a:noFill/>
+                      <a:miter lim="400000"/>
+                    </a:ln>
+                    <a:effectLst/>
+                  </pic:spPr>
+                </pic:pic>
+              </a:graphicData>
+            </a:graphic>
+          </wp:anchor>
+        </w:drawing>
+      </w:r>
+    </w:p>
+    <w:p>
+      <w:pPr>
+        <w:pStyle w:val="По умолчанию"/>
+        <w:bidi w:val="0"/>
+        <w:spacing w:before="0" w:after="200" w:line="240" w:lineRule="auto"/>
+        <w:ind w:left="0" w:right="0" w:firstLine="0"/>
+        <w:jc w:val="center"/>
+        <w:rPr>
+          <w:rFonts w:ascii="Times New Roman" w:cs="Times New Roman" w:hAnsi="Times New Roman" w:eastAsia="Times New Roman"/>
+          <w:sz w:val="28"/>
+          <w:szCs w:val="28"/>
+          <w:shd w:val="clear" w:color="auto" w:fill="ffffff"/>
+          <w:rtl w:val="0"/>
+        </w:rPr>
+      </w:pPr>
+      <w:r>
+        <w:rPr>
+          <w:rFonts w:ascii="Times New Roman" w:hAnsi="Times New Roman" w:hint="default"/>
+          <w:sz w:val="28"/>
+          <w:szCs w:val="28"/>
+          <w:shd w:val="clear" w:color="auto" w:fill="ffffff"/>
+          <w:rtl w:val="0"/>
+          <w:lang w:val="ru-RU"/>
+        </w:rPr>
+        <w:t xml:space="preserve">Рисунок </w:t>
+      </w:r>
+      <w:r>
+        <w:rPr>
+          <w:rFonts w:ascii="Times New Roman" w:hAnsi="Times New Roman"/>
+          <w:sz w:val="28"/>
+          <w:szCs w:val="28"/>
+          <w:shd w:val="clear" w:color="auto" w:fill="ffffff"/>
+          <w:rtl w:val="0"/>
+          <w:lang w:val="ru-RU"/>
+        </w:rPr>
+        <w:t xml:space="preserve">1 - </w:t>
+      </w:r>
+      <w:r>
+        <w:rPr>
+          <w:rFonts w:ascii="Times New Roman" w:hAnsi="Times New Roman" w:hint="default"/>
+          <w:sz w:val="28"/>
+          <w:szCs w:val="28"/>
+          <w:shd w:val="clear" w:color="auto" w:fill="ffffff"/>
+          <w:rtl w:val="0"/>
+          <w:lang w:val="ru-RU"/>
+        </w:rPr>
+        <w:t>График времени работы программы относительно входных данных</w:t>
+      </w:r>
+    </w:p>
+    <w:p>
+      <w:pPr>
+        <w:pStyle w:val="По умолчанию"/>
+        <w:bidi w:val="0"/>
+        <w:spacing w:before="0" w:after="200" w:line="240" w:lineRule="auto"/>
+        <w:ind w:left="0" w:right="0" w:firstLine="0"/>
+        <w:jc w:val="left"/>
+        <w:rPr>
+          <w:rFonts w:ascii="Times New Roman" w:cs="Times New Roman" w:hAnsi="Times New Roman" w:eastAsia="Times New Roman"/>
+          <w:sz w:val="28"/>
+          <w:szCs w:val="28"/>
+          <w:shd w:val="clear" w:color="auto" w:fill="ffffff"/>
+          <w:rtl w:val="0"/>
+        </w:rPr>
+      </w:pPr>
+      <w:r>
+        <w:rPr>
+          <w:rFonts w:ascii="Times New Roman" w:hAnsi="Times New Roman" w:hint="default"/>
+          <w:sz w:val="28"/>
+          <w:szCs w:val="28"/>
+          <w:shd w:val="clear" w:color="auto" w:fill="ffffff"/>
+          <w:rtl w:val="0"/>
+          <w:lang w:val="ru-RU"/>
+        </w:rPr>
+        <w:t xml:space="preserve">Как видно из график время работы сильно возрастает при наличии входных данный больше </w:t>
+      </w:r>
+      <w:r>
+        <w:rPr>
+          <w:rFonts w:ascii="Times New Roman" w:hAnsi="Times New Roman"/>
+          <w:sz w:val="28"/>
+          <w:szCs w:val="28"/>
+          <w:shd w:val="clear" w:color="auto" w:fill="ffffff"/>
+          <w:rtl w:val="0"/>
+          <w:lang w:val="en-US"/>
+        </w:rPr>
+        <w:t>10 ^ 7</w:t>
+      </w:r>
+      <w:r>
+        <w:rPr>
+          <w:rFonts w:ascii="Times New Roman" w:hAnsi="Times New Roman"/>
+          <w:sz w:val="28"/>
+          <w:szCs w:val="28"/>
+          <w:shd w:val="clear" w:color="auto" w:fill="ffffff"/>
+          <w:rtl w:val="0"/>
+          <w:lang w:val="ru-RU"/>
+        </w:rPr>
+        <w:t xml:space="preserve">, </w:t>
+      </w:r>
+      <w:r>
+        <w:rPr>
+          <w:rFonts w:ascii="Times New Roman" w:hAnsi="Times New Roman" w:hint="default"/>
+          <w:sz w:val="28"/>
+          <w:szCs w:val="28"/>
+          <w:shd w:val="clear" w:color="auto" w:fill="ffffff"/>
+          <w:rtl w:val="0"/>
+          <w:lang w:val="ru-RU"/>
+        </w:rPr>
+        <w:t>что противоречит условию задачи</w:t>
+      </w:r>
+      <w:r>
+        <w:rPr>
+          <w:rFonts w:ascii="Times New Roman" w:hAnsi="Times New Roman"/>
+          <w:sz w:val="28"/>
+          <w:szCs w:val="28"/>
+          <w:shd w:val="clear" w:color="auto" w:fill="ffffff"/>
+          <w:rtl w:val="0"/>
+          <w:lang w:val="ru-RU"/>
+        </w:rPr>
+        <w:t xml:space="preserve">, </w:t>
+      </w:r>
+      <w:r>
+        <w:rPr>
+          <w:rFonts w:ascii="Times New Roman" w:hAnsi="Times New Roman" w:hint="default"/>
+          <w:sz w:val="28"/>
+          <w:szCs w:val="28"/>
+          <w:shd w:val="clear" w:color="auto" w:fill="ffffff"/>
+          <w:rtl w:val="0"/>
+          <w:lang w:val="ru-RU"/>
+        </w:rPr>
+        <w:t xml:space="preserve">так как на вход нам подаются числа меньше </w:t>
+      </w:r>
+      <w:r>
+        <w:rPr>
+          <w:rFonts w:ascii="Times New Roman" w:hAnsi="Times New Roman"/>
+          <w:sz w:val="28"/>
+          <w:szCs w:val="28"/>
+          <w:shd w:val="clear" w:color="auto" w:fill="ffffff"/>
+          <w:rtl w:val="0"/>
+        </w:rPr>
+        <w:t>10 ^ 7</w:t>
+      </w:r>
+      <w:r>
+        <w:rPr>
+          <w:rFonts w:ascii="Times New Roman" w:hAnsi="Times New Roman"/>
+          <w:sz w:val="28"/>
+          <w:szCs w:val="28"/>
+          <w:shd w:val="clear" w:color="auto" w:fill="ffffff"/>
+          <w:rtl w:val="0"/>
+          <w:lang w:val="ru-RU"/>
+        </w:rPr>
+        <w:t>.</w:t>
       </w:r>
     </w:p>
     <w:p>
@@ -3891,6 +4954,12 @@
   </w:num>
   <w:num w:numId="4">
     <w:abstractNumId w:val="2"/>
+  </w:num>
+  <w:num w:numId="5">
+    <w:abstractNumId w:val="2"/>
+    <w:lvlOverride w:ilvl="0">
+      <w:startOverride w:val="1"/>
+    </w:lvlOverride>
   </w:num>
 </w:numbering>
 </file>

</xml_diff>